<commit_message>
bd 2, aks 2
</commit_message>
<xml_diff>
--- a/6_term/АКС/Горбачевский К.В. ЛР №1.docx
+++ b/6_term/АКС/Горбачевский К.В. ЛР №1.docx
@@ -1054,9 +1054,9 @@
           <w14:ligatures w14:val="standardContextual"/>
         </w:rPr>
         <w:drawing>
-          <wp:inline distT="0" distB="0" distL="0" distR="0" wp14:anchorId="35657E58" wp14:editId="16647A76">
-            <wp:extent cx="5939790" cy="2399665"/>
-            <wp:effectExtent l="0" t="0" r="3810" b="635"/>
+          <wp:inline distT="0" distB="0" distL="0" distR="0" wp14:anchorId="657E7822" wp14:editId="25DF7F85">
+            <wp:extent cx="5939790" cy="1986915"/>
+            <wp:effectExtent l="0" t="0" r="3810" b="0"/>
             <wp:docPr id="1" name="Picture 1"/>
             <wp:cNvGraphicFramePr>
               <a:graphicFrameLocks xmlns:a="http://schemas.openxmlformats.org/drawingml/2006/main" noChangeAspect="1"/>
@@ -1077,7 +1077,7 @@
                   <pic:spPr>
                     <a:xfrm>
                       <a:off x="0" y="0"/>
-                      <a:ext cx="5939790" cy="2399665"/>
+                      <a:ext cx="5939790" cy="1986915"/>
                     </a:xfrm>
                     <a:prstGeom prst="rect">
                       <a:avLst/>

</xml_diff>